<commit_message>
Regression test fixes for new behaviour in #69
</commit_message>
<xml_diff>
--- a/tests/ComplexHeadings.docx
+++ b/tests/ComplexHeadings.docx
@@ -20,6 +20,34 @@
     </w:p>
     <w:p>
       <w:pPr>
+        <w:pStyle w:val="style16"/>
+        <w:numPr>
+          <w:ilvl w:val="0"/>
+          <w:numId w:val="1"/>
+        </w:numPr>
+        <w:rPr/>
+      </w:pPr>
+      <w:r>
+        <w:rPr/>
+        <w:t>Heading 1</w:t>
+      </w:r>
+    </w:p>
+    <w:p>
+      <w:pPr>
+        <w:pStyle w:val="style16"/>
+        <w:numPr>
+          <w:ilvl w:val="0"/>
+          <w:numId w:val="1"/>
+        </w:numPr>
+        <w:rPr/>
+      </w:pPr>
+      <w:r>
+        <w:rPr/>
+        <w:t>dfdf</w:t>
+      </w:r>
+    </w:p>
+    <w:p>
+      <w:pPr>
         <w:pStyle w:val="style2"/>
         <w:numPr>
           <w:ilvl w:val="1"/>
@@ -34,6 +62,34 @@
     </w:p>
     <w:p>
       <w:pPr>
+        <w:pStyle w:val="style16"/>
+        <w:numPr>
+          <w:ilvl w:val="1"/>
+          <w:numId w:val="1"/>
+        </w:numPr>
+        <w:rPr/>
+      </w:pPr>
+      <w:r>
+        <w:rPr/>
+        <w:t>Heading 2</w:t>
+      </w:r>
+    </w:p>
+    <w:p>
+      <w:pPr>
+        <w:pStyle w:val="style16"/>
+        <w:numPr>
+          <w:ilvl w:val="1"/>
+          <w:numId w:val="1"/>
+        </w:numPr>
+        <w:rPr/>
+      </w:pPr>
+      <w:r>
+        <w:rPr/>
+        <w:t>fgh</w:t>
+      </w:r>
+    </w:p>
+    <w:p>
+      <w:pPr>
         <w:pStyle w:val="style3"/>
         <w:numPr>
           <w:ilvl w:val="2"/>
@@ -48,6 +104,34 @@
     </w:p>
     <w:p>
       <w:pPr>
+        <w:pStyle w:val="style16"/>
+        <w:numPr>
+          <w:ilvl w:val="2"/>
+          <w:numId w:val="1"/>
+        </w:numPr>
+        <w:rPr/>
+      </w:pPr>
+      <w:r>
+        <w:rPr/>
+        <w:t>Heading 3</w:t>
+      </w:r>
+    </w:p>
+    <w:p>
+      <w:pPr>
+        <w:pStyle w:val="style16"/>
+        <w:numPr>
+          <w:ilvl w:val="2"/>
+          <w:numId w:val="1"/>
+        </w:numPr>
+        <w:rPr/>
+      </w:pPr>
+      <w:r>
+        <w:rPr/>
+        <w:t>ghfdh</w:t>
+      </w:r>
+    </w:p>
+    <w:p>
+      <w:pPr>
         <w:pStyle w:val="style2"/>
         <w:numPr>
           <w:ilvl w:val="1"/>
@@ -62,6 +146,34 @@
     </w:p>
     <w:p>
       <w:pPr>
+        <w:pStyle w:val="style16"/>
+        <w:numPr>
+          <w:ilvl w:val="1"/>
+          <w:numId w:val="1"/>
+        </w:numPr>
+        <w:rPr/>
+      </w:pPr>
+      <w:r>
+        <w:rPr/>
+        <w:t>Heading 2</w:t>
+      </w:r>
+    </w:p>
+    <w:p>
+      <w:pPr>
+        <w:pStyle w:val="style16"/>
+        <w:numPr>
+          <w:ilvl w:val="1"/>
+          <w:numId w:val="1"/>
+        </w:numPr>
+        <w:rPr/>
+      </w:pPr>
+      <w:r>
+        <w:rPr/>
+        <w:t>sgfsd</w:t>
+      </w:r>
+    </w:p>
+    <w:p>
+      <w:pPr>
         <w:pStyle w:val="style3"/>
         <w:numPr>
           <w:ilvl w:val="2"/>
@@ -76,6 +188,34 @@
     </w:p>
     <w:p>
       <w:pPr>
+        <w:pStyle w:val="style16"/>
+        <w:numPr>
+          <w:ilvl w:val="2"/>
+          <w:numId w:val="1"/>
+        </w:numPr>
+        <w:rPr/>
+      </w:pPr>
+      <w:r>
+        <w:rPr/>
+        <w:t>Heading 3</w:t>
+      </w:r>
+    </w:p>
+    <w:p>
+      <w:pPr>
+        <w:pStyle w:val="style16"/>
+        <w:numPr>
+          <w:ilvl w:val="2"/>
+          <w:numId w:val="1"/>
+        </w:numPr>
+        <w:rPr/>
+      </w:pPr>
+      <w:r>
+        <w:rPr/>
+        <w:t>sdfgs</w:t>
+      </w:r>
+    </w:p>
+    <w:p>
+      <w:pPr>
         <w:pStyle w:val="style4"/>
         <w:numPr>
           <w:ilvl w:val="3"/>
@@ -90,6 +230,34 @@
     </w:p>
     <w:p>
       <w:pPr>
+        <w:pStyle w:val="style16"/>
+        <w:numPr>
+          <w:ilvl w:val="3"/>
+          <w:numId w:val="1"/>
+        </w:numPr>
+        <w:rPr/>
+      </w:pPr>
+      <w:r>
+        <w:rPr/>
+        <w:t>Heading 4</w:t>
+      </w:r>
+    </w:p>
+    <w:p>
+      <w:pPr>
+        <w:pStyle w:val="style16"/>
+        <w:numPr>
+          <w:ilvl w:val="3"/>
+          <w:numId w:val="1"/>
+        </w:numPr>
+        <w:rPr/>
+      </w:pPr>
+      <w:r>
+        <w:rPr/>
+        <w:t>shggsh</w:t>
+      </w:r>
+    </w:p>
+    <w:p>
+      <w:pPr>
         <w:pStyle w:val="style2"/>
         <w:numPr>
           <w:ilvl w:val="1"/>
@@ -104,6 +272,34 @@
     </w:p>
     <w:p>
       <w:pPr>
+        <w:pStyle w:val="style16"/>
+        <w:numPr>
+          <w:ilvl w:val="1"/>
+          <w:numId w:val="1"/>
+        </w:numPr>
+        <w:rPr/>
+      </w:pPr>
+      <w:r>
+        <w:rPr/>
+        <w:t>Heading 2</w:t>
+      </w:r>
+    </w:p>
+    <w:p>
+      <w:pPr>
+        <w:pStyle w:val="style16"/>
+        <w:numPr>
+          <w:ilvl w:val="1"/>
+          <w:numId w:val="1"/>
+        </w:numPr>
+        <w:rPr/>
+      </w:pPr>
+      <w:r>
+        <w:rPr/>
+        <w:t>hdfdh</w:t>
+      </w:r>
+    </w:p>
+    <w:p>
+      <w:pPr>
         <w:pStyle w:val="style6"/>
         <w:numPr>
           <w:ilvl w:val="5"/>
@@ -118,6 +314,34 @@
     </w:p>
     <w:p>
       <w:pPr>
+        <w:pStyle w:val="style16"/>
+        <w:numPr>
+          <w:ilvl w:val="5"/>
+          <w:numId w:val="1"/>
+        </w:numPr>
+        <w:rPr/>
+      </w:pPr>
+      <w:r>
+        <w:rPr/>
+        <w:t>Heading 6</w:t>
+      </w:r>
+    </w:p>
+    <w:p>
+      <w:pPr>
+        <w:pStyle w:val="style16"/>
+        <w:numPr>
+          <w:ilvl w:val="5"/>
+          <w:numId w:val="1"/>
+        </w:numPr>
+        <w:rPr/>
+      </w:pPr>
+      <w:r>
+        <w:rPr/>
+        <w:t>asgfsdfg</w:t>
+      </w:r>
+    </w:p>
+    <w:p>
+      <w:pPr>
         <w:pStyle w:val="style5"/>
         <w:numPr>
           <w:ilvl w:val="4"/>
@@ -132,6 +356,34 @@
     </w:p>
     <w:p>
       <w:pPr>
+        <w:pStyle w:val="style16"/>
+        <w:numPr>
+          <w:ilvl w:val="4"/>
+          <w:numId w:val="1"/>
+        </w:numPr>
+        <w:rPr/>
+      </w:pPr>
+      <w:r>
+        <w:rPr/>
+        <w:t>Heading 5</w:t>
+      </w:r>
+    </w:p>
+    <w:p>
+      <w:pPr>
+        <w:pStyle w:val="style16"/>
+        <w:numPr>
+          <w:ilvl w:val="4"/>
+          <w:numId w:val="1"/>
+        </w:numPr>
+        <w:rPr/>
+      </w:pPr>
+      <w:r>
+        <w:rPr/>
+        <w:t>aga</w:t>
+      </w:r>
+    </w:p>
+    <w:p>
+      <w:pPr>
         <w:pStyle w:val="style2"/>
         <w:numPr>
           <w:ilvl w:val="1"/>
@@ -146,6 +398,34 @@
     </w:p>
     <w:p>
       <w:pPr>
+        <w:pStyle w:val="style16"/>
+        <w:numPr>
+          <w:ilvl w:val="1"/>
+          <w:numId w:val="1"/>
+        </w:numPr>
+        <w:rPr/>
+      </w:pPr>
+      <w:r>
+        <w:rPr/>
+        <w:t>Heading 2</w:t>
+      </w:r>
+    </w:p>
+    <w:p>
+      <w:pPr>
+        <w:pStyle w:val="style16"/>
+        <w:numPr>
+          <w:ilvl w:val="1"/>
+          <w:numId w:val="1"/>
+        </w:numPr>
+        <w:rPr/>
+      </w:pPr>
+      <w:r>
+        <w:rPr/>
+        <w:t>sdgsdgsdf</w:t>
+      </w:r>
+    </w:p>
+    <w:p>
+      <w:pPr>
         <w:pStyle w:val="style3"/>
         <w:numPr>
           <w:ilvl w:val="2"/>
@@ -160,6 +440,34 @@
     </w:p>
     <w:p>
       <w:pPr>
+        <w:pStyle w:val="style16"/>
+        <w:numPr>
+          <w:ilvl w:val="2"/>
+          <w:numId w:val="1"/>
+        </w:numPr>
+        <w:rPr/>
+      </w:pPr>
+      <w:r>
+        <w:rPr/>
+        <w:t>Heading 3</w:t>
+      </w:r>
+    </w:p>
+    <w:p>
+      <w:pPr>
+        <w:pStyle w:val="style16"/>
+        <w:numPr>
+          <w:ilvl w:val="2"/>
+          <w:numId w:val="1"/>
+        </w:numPr>
+        <w:rPr/>
+      </w:pPr>
+      <w:r>
+        <w:rPr/>
+        <w:t>bbsd</w:t>
+      </w:r>
+    </w:p>
+    <w:p>
+      <w:pPr>
         <w:pStyle w:val="style1"/>
         <w:numPr>
           <w:ilvl w:val="0"/>
@@ -174,6 +482,34 @@
     </w:p>
     <w:p>
       <w:pPr>
+        <w:pStyle w:val="style16"/>
+        <w:numPr>
+          <w:ilvl w:val="0"/>
+          <w:numId w:val="1"/>
+        </w:numPr>
+        <w:rPr/>
+      </w:pPr>
+      <w:r>
+        <w:rPr/>
+        <w:t>Heading 1</w:t>
+      </w:r>
+    </w:p>
+    <w:p>
+      <w:pPr>
+        <w:pStyle w:val="style16"/>
+        <w:numPr>
+          <w:ilvl w:val="0"/>
+          <w:numId w:val="1"/>
+        </w:numPr>
+        <w:rPr/>
+      </w:pPr>
+      <w:r>
+        <w:rPr/>
+        <w:t>sdfgdfg</w:t>
+      </w:r>
+    </w:p>
+    <w:p>
+      <w:pPr>
         <w:pStyle w:val="style3"/>
         <w:numPr>
           <w:ilvl w:val="2"/>
@@ -188,6 +524,34 @@
     </w:p>
     <w:p>
       <w:pPr>
+        <w:pStyle w:val="style16"/>
+        <w:numPr>
+          <w:ilvl w:val="2"/>
+          <w:numId w:val="1"/>
+        </w:numPr>
+        <w:rPr/>
+      </w:pPr>
+      <w:r>
+        <w:rPr/>
+        <w:t>Heading 3</w:t>
+      </w:r>
+    </w:p>
+    <w:p>
+      <w:pPr>
+        <w:pStyle w:val="style16"/>
+        <w:numPr>
+          <w:ilvl w:val="2"/>
+          <w:numId w:val="1"/>
+        </w:numPr>
+        <w:rPr/>
+      </w:pPr>
+      <w:r>
+        <w:rPr/>
+        <w:t>sdfgf</w:t>
+      </w:r>
+    </w:p>
+    <w:p>
+      <w:pPr>
         <w:pStyle w:val="style2"/>
         <w:numPr>
           <w:ilvl w:val="1"/>
@@ -198,6 +562,34 @@
       <w:r>
         <w:rPr/>
         <w:t>2</w:t>
+      </w:r>
+    </w:p>
+    <w:p>
+      <w:pPr>
+        <w:pStyle w:val="style16"/>
+        <w:numPr>
+          <w:ilvl w:val="1"/>
+          <w:numId w:val="1"/>
+        </w:numPr>
+        <w:rPr/>
+      </w:pPr>
+      <w:r>
+        <w:rPr/>
+        <w:t>Heading 2</w:t>
+      </w:r>
+    </w:p>
+    <w:p>
+      <w:pPr>
+        <w:pStyle w:val="style16"/>
+        <w:numPr>
+          <w:ilvl w:val="1"/>
+          <w:numId w:val="1"/>
+        </w:numPr>
+        <w:rPr/>
+      </w:pPr>
+      <w:r>
+        <w:rPr/>
+        <w:t>dsfgfdg</w:t>
       </w:r>
     </w:p>
     <w:p>
@@ -214,6 +606,32 @@
       <w:r>
         <w:rPr/>
         <w:t>1</w:t>
+      </w:r>
+    </w:p>
+    <w:p>
+      <w:pPr>
+        <w:pStyle w:val="style16"/>
+        <w:numPr>
+          <w:ilvl w:val="0"/>
+          <w:numId w:val="1"/>
+        </w:numPr>
+        <w:rPr/>
+      </w:pPr>
+      <w:r>
+        <w:rPr/>
+        <w:t>Heading 1</w:t>
+      </w:r>
+    </w:p>
+    <w:p>
+      <w:pPr>
+        <w:pStyle w:val="style16"/>
+        <w:spacing w:after="120" w:before="0"/>
+        <w:contextualSpacing w:val="false"/>
+        <w:rPr/>
+      </w:pPr>
+      <w:r>
+        <w:rPr/>
+        <w:t>dfsg</w:t>
       </w:r>
     </w:p>
     <w:sectPr>
@@ -238,6 +656,98 @@
       <w:lvlText w:val=""/>
       <w:lvlJc w:val="left"/>
       <w:pPr>
+        <w:ind w:hanging="432" w:left="432"/>
+      </w:pPr>
+    </w:lvl>
+    <w:lvl w:ilvl="1">
+      <w:start w:val="1"/>
+      <w:numFmt w:val="none"/>
+      <w:suff w:val="nothing"/>
+      <w:lvlText w:val=""/>
+      <w:lvlJc w:val="left"/>
+      <w:pPr>
+        <w:ind w:hanging="576" w:left="576"/>
+      </w:pPr>
+    </w:lvl>
+    <w:lvl w:ilvl="2">
+      <w:start w:val="1"/>
+      <w:numFmt w:val="none"/>
+      <w:suff w:val="nothing"/>
+      <w:lvlText w:val=""/>
+      <w:lvlJc w:val="left"/>
+      <w:pPr>
+        <w:ind w:hanging="720" w:left="720"/>
+      </w:pPr>
+    </w:lvl>
+    <w:lvl w:ilvl="3">
+      <w:start w:val="1"/>
+      <w:numFmt w:val="none"/>
+      <w:suff w:val="nothing"/>
+      <w:lvlText w:val=""/>
+      <w:lvlJc w:val="left"/>
+      <w:pPr>
+        <w:ind w:hanging="864" w:left="864"/>
+      </w:pPr>
+    </w:lvl>
+    <w:lvl w:ilvl="4">
+      <w:start w:val="1"/>
+      <w:numFmt w:val="none"/>
+      <w:suff w:val="nothing"/>
+      <w:lvlText w:val=""/>
+      <w:lvlJc w:val="left"/>
+      <w:pPr>
+        <w:ind w:hanging="1008" w:left="1008"/>
+      </w:pPr>
+    </w:lvl>
+    <w:lvl w:ilvl="5">
+      <w:start w:val="1"/>
+      <w:numFmt w:val="none"/>
+      <w:suff w:val="nothing"/>
+      <w:lvlText w:val=""/>
+      <w:lvlJc w:val="left"/>
+      <w:pPr>
+        <w:ind w:hanging="1152" w:left="1152"/>
+      </w:pPr>
+    </w:lvl>
+    <w:lvl w:ilvl="6">
+      <w:start w:val="1"/>
+      <w:numFmt w:val="none"/>
+      <w:suff w:val="nothing"/>
+      <w:lvlText w:val=""/>
+      <w:lvlJc w:val="left"/>
+      <w:pPr>
+        <w:ind w:hanging="1296" w:left="1296"/>
+      </w:pPr>
+    </w:lvl>
+    <w:lvl w:ilvl="7">
+      <w:start w:val="1"/>
+      <w:numFmt w:val="none"/>
+      <w:suff w:val="nothing"/>
+      <w:lvlText w:val=""/>
+      <w:lvlJc w:val="left"/>
+      <w:pPr>
+        <w:ind w:hanging="1440" w:left="1440"/>
+      </w:pPr>
+    </w:lvl>
+    <w:lvl w:ilvl="8">
+      <w:start w:val="1"/>
+      <w:numFmt w:val="none"/>
+      <w:suff w:val="nothing"/>
+      <w:lvlText w:val=""/>
+      <w:lvlJc w:val="left"/>
+      <w:pPr>
+        <w:ind w:hanging="1584" w:left="1584"/>
+      </w:pPr>
+    </w:lvl>
+  </w:abstractNum>
+  <w:abstractNum w:abstractNumId="2">
+    <w:lvl w:ilvl="0">
+      <w:start w:val="1"/>
+      <w:numFmt w:val="none"/>
+      <w:suff w:val="nothing"/>
+      <w:lvlText w:val=""/>
+      <w:lvlJc w:val="left"/>
+      <w:pPr>
         <w:tabs>
           <w:tab w:pos="432" w:val="num"/>
         </w:tabs>
@@ -351,6 +861,9 @@
   </w:abstractNum>
   <w:num w:numId="1">
     <w:abstractNumId w:val="1"/>
+  </w:num>
+  <w:num w:numId="2">
+    <w:abstractNumId w:val="2"/>
   </w:num>
 </w:numbering>
 </file>
@@ -375,14 +888,8 @@
   <w:style w:styleId="style1" w:type="paragraph">
     <w:name w:val="Heading 1"/>
     <w:basedOn w:val="style15"/>
-    <w:next w:val="style16"/>
-    <w:pPr>
-      <w:numPr>
-        <w:ilvl w:val="0"/>
-        <w:numId w:val="1"/>
-      </w:numPr>
-      <w:outlineLvl w:val="0"/>
-    </w:pPr>
+    <w:next w:val="style1"/>
+    <w:pPr/>
     <w:rPr>
       <w:b/>
       <w:bCs/>
@@ -393,14 +900,8 @@
   <w:style w:styleId="style2" w:type="paragraph">
     <w:name w:val="Heading 2"/>
     <w:basedOn w:val="style15"/>
-    <w:next w:val="style16"/>
-    <w:pPr>
-      <w:numPr>
-        <w:ilvl w:val="1"/>
-        <w:numId w:val="1"/>
-      </w:numPr>
-      <w:outlineLvl w:val="1"/>
-    </w:pPr>
+    <w:next w:val="style2"/>
+    <w:pPr/>
     <w:rPr>
       <w:b/>
       <w:bCs/>
@@ -413,14 +914,8 @@
   <w:style w:styleId="style3" w:type="paragraph">
     <w:name w:val="Heading 3"/>
     <w:basedOn w:val="style15"/>
-    <w:next w:val="style16"/>
-    <w:pPr>
-      <w:numPr>
-        <w:ilvl w:val="2"/>
-        <w:numId w:val="1"/>
-      </w:numPr>
-      <w:outlineLvl w:val="2"/>
-    </w:pPr>
+    <w:next w:val="style3"/>
+    <w:pPr/>
     <w:rPr>
       <w:b/>
       <w:bCs/>
@@ -431,14 +926,8 @@
   <w:style w:styleId="style4" w:type="paragraph">
     <w:name w:val="Heading 4"/>
     <w:basedOn w:val="style15"/>
-    <w:next w:val="style16"/>
-    <w:pPr>
-      <w:numPr>
-        <w:ilvl w:val="3"/>
-        <w:numId w:val="1"/>
-      </w:numPr>
-      <w:outlineLvl w:val="3"/>
-    </w:pPr>
+    <w:next w:val="style4"/>
+    <w:pPr/>
     <w:rPr>
       <w:b/>
       <w:bCs/>
@@ -451,14 +940,8 @@
   <w:style w:styleId="style5" w:type="paragraph">
     <w:name w:val="Heading 5"/>
     <w:basedOn w:val="style15"/>
-    <w:next w:val="style16"/>
-    <w:pPr>
-      <w:numPr>
-        <w:ilvl w:val="4"/>
-        <w:numId w:val="1"/>
-      </w:numPr>
-      <w:outlineLvl w:val="4"/>
-    </w:pPr>
+    <w:next w:val="style5"/>
+    <w:pPr/>
     <w:rPr>
       <w:b/>
       <w:bCs/>
@@ -469,14 +952,8 @@
   <w:style w:styleId="style6" w:type="paragraph">
     <w:name w:val="Heading 6"/>
     <w:basedOn w:val="style15"/>
-    <w:next w:val="style16"/>
-    <w:pPr>
-      <w:numPr>
-        <w:ilvl w:val="5"/>
-        <w:numId w:val="1"/>
-      </w:numPr>
-      <w:outlineLvl w:val="5"/>
-    </w:pPr>
+    <w:next w:val="style6"/>
+    <w:pPr/>
     <w:rPr>
       <w:b/>
       <w:bCs/>

</xml_diff>